<commit_message>
update certificaat + mobile carrousel
</commit_message>
<xml_diff>
--- a/assets/CV Philippe Van Vlierberghe.docx
+++ b/assets/CV Philippe Van Vlierberghe.docx
@@ -307,7 +307,13 @@
               <w:t>7</w:t>
             </w:r>
             <w:r>
-              <w:t xml:space="preserve"> aug 2020 tot heden </w:t>
+              <w:t xml:space="preserve"> aug 2020 tot </w:t>
+            </w:r>
+            <w:r>
+              <w:t>15 aug 2021</w:t>
+            </w:r>
+            <w:r>
+              <w:t xml:space="preserve"> </w:t>
             </w:r>
           </w:p>
         </w:tc>
@@ -1091,31 +1097,7 @@
         <w:rPr>
           <w:color w:val="212121"/>
         </w:rPr>
-        <w:t>Global Knowledge (2017</w:t>
-      </w:r>
-      <w:r>
-        <w:rPr>
-          <w:color w:val="212121"/>
-        </w:rPr>
-        <w:t xml:space="preserve"> </w:t>
-      </w:r>
-      <w:r>
-        <w:rPr>
-          <w:color w:val="212121"/>
-        </w:rPr>
-        <w:t>-</w:t>
-      </w:r>
-      <w:r>
-        <w:rPr>
-          <w:color w:val="212121"/>
-        </w:rPr>
-        <w:t xml:space="preserve"> </w:t>
-      </w:r>
-      <w:r>
-        <w:rPr>
-          <w:color w:val="212121"/>
-        </w:rPr>
-        <w:t xml:space="preserve">sept): </w:t>
+        <w:t xml:space="preserve">Global Knowledge: </w:t>
       </w:r>
     </w:p>
     <w:p>
@@ -1248,19 +1230,7 @@
         <w:rPr>
           <w:color w:val="212121"/>
         </w:rPr>
-        <w:t xml:space="preserve"> (2019 - </w:t>
-      </w:r>
-      <w:r>
-        <w:rPr>
-          <w:color w:val="212121"/>
-        </w:rPr>
-        <w:t>j</w:t>
-      </w:r>
-      <w:r>
-        <w:rPr>
-          <w:color w:val="212121"/>
-        </w:rPr>
-        <w:t>uli):</w:t>
+        <w:t>:</w:t>
       </w:r>
     </w:p>
     <w:p>
@@ -1340,13 +1310,7 @@
         <w:spacing w:after="0" w:line="259" w:lineRule="auto"/>
       </w:pPr>
       <w:r>
-        <w:t xml:space="preserve">LinkedIn Learning (2020 - </w:t>
-      </w:r>
-      <w:r>
-        <w:t>m</w:t>
-      </w:r>
-      <w:r>
-        <w:t>aart):</w:t>
+        <w:t>LinkedIn Learning:</w:t>
       </w:r>
     </w:p>
     <w:p>
@@ -1378,9 +1342,21 @@
     <w:p>
       <w:pPr>
         <w:spacing w:after="0" w:line="259" w:lineRule="auto"/>
+        <w:sectPr>
+          <w:footerReference w:type="default" r:id="rId8"/>
+          <w:pgSz w:w="11906" w:h="16838"/>
+          <w:pgMar w:top="1423" w:right="1414" w:bottom="706" w:left="1416" w:header="708" w:footer="708" w:gutter="0"/>
+          <w:cols w:space="708"/>
+        </w:sectPr>
+      </w:pPr>
+    </w:p>
+    <w:p>
+      <w:pPr>
+        <w:spacing w:after="0" w:line="259" w:lineRule="auto"/>
       </w:pPr>
       <w:proofErr w:type="spellStart"/>
       <w:r>
+        <w:lastRenderedPageBreak/>
         <w:t>Pluralsight</w:t>
       </w:r>
       <w:proofErr w:type="spellEnd"/>
@@ -1393,28 +1369,12 @@
           <w:numId w:val="9"/>
         </w:numPr>
         <w:spacing w:after="0" w:line="259" w:lineRule="auto"/>
-      </w:pPr>
-      <w:r>
-        <w:t xml:space="preserve">XSLT 2.0 </w:t>
-      </w:r>
-      <w:proofErr w:type="spellStart"/>
-      <w:r>
-        <w:t>and</w:t>
-      </w:r>
-      <w:proofErr w:type="spellEnd"/>
-      <w:r>
-        <w:t xml:space="preserve"> 1.0 Foundations </w:t>
-      </w:r>
-      <w:r>
-        <w:tab/>
-      </w:r>
-      <w:r>
-        <w:tab/>
-      </w:r>
-      <w:r>
-        <w:tab/>
-        <w:t>( 2020 – aug – 21 )</w:t>
-      </w:r>
+        <w:sectPr>
+          <w:pgSz w:w="11906" w:h="16838"/>
+          <w:pgMar w:top="1423" w:right="1414" w:bottom="706" w:left="1416" w:header="708" w:footer="708" w:gutter="0"/>
+          <w:cols w:space="708"/>
+        </w:sectPr>
+      </w:pPr>
     </w:p>
     <w:p>
       <w:pPr>
@@ -1426,15 +1386,332 @@
         <w:spacing w:after="0" w:line="259" w:lineRule="auto"/>
       </w:pPr>
       <w:r>
-        <w:t xml:space="preserve">Using </w:t>
+        <w:t>PHP Fundamentals</w:t>
+      </w:r>
+    </w:p>
+    <w:p>
+      <w:pPr>
+        <w:pStyle w:val="Lijstalinea"/>
+        <w:numPr>
+          <w:ilvl w:val="0"/>
+          <w:numId w:val="9"/>
+        </w:numPr>
+        <w:spacing w:after="0" w:line="259" w:lineRule="auto"/>
+      </w:pPr>
+      <w:r>
+        <w:t>PHP </w:t>
       </w:r>
       <w:proofErr w:type="spellStart"/>
       <w:r>
+        <w:t>Getting</w:t>
+      </w:r>
+      <w:proofErr w:type="spellEnd"/>
+      <w:r>
+        <w:t> </w:t>
+      </w:r>
+      <w:proofErr w:type="spellStart"/>
+      <w:r>
+        <w:t>Started</w:t>
+      </w:r>
+      <w:proofErr w:type="spellEnd"/>
+      <w:r>
+        <w:t xml:space="preserve"> </w:t>
+      </w:r>
+    </w:p>
+    <w:p>
+      <w:pPr>
+        <w:pStyle w:val="Lijstalinea"/>
+        <w:numPr>
+          <w:ilvl w:val="0"/>
+          <w:numId w:val="9"/>
+        </w:numPr>
+        <w:spacing w:after="0" w:line="259" w:lineRule="auto"/>
+      </w:pPr>
+      <w:r>
+        <w:t>Spring </w:t>
+      </w:r>
+      <w:proofErr w:type="spellStart"/>
+      <w:r>
+        <w:t>the</w:t>
+      </w:r>
+      <w:proofErr w:type="spellEnd"/>
+      <w:r>
+        <w:t> big picture</w:t>
+      </w:r>
+    </w:p>
+    <w:p>
+      <w:pPr>
+        <w:pStyle w:val="Lijstalinea"/>
+        <w:numPr>
+          <w:ilvl w:val="0"/>
+          <w:numId w:val="9"/>
+        </w:numPr>
+        <w:spacing w:after="0" w:line="259" w:lineRule="auto"/>
+        <w:rPr>
+          <w:lang w:val="en-GB"/>
+        </w:rPr>
+      </w:pPr>
+      <w:r>
+        <w:rPr>
+          <w:lang w:val="en-GB"/>
+        </w:rPr>
+        <w:t>Spring Framework Creating your first Spring Boot Application</w:t>
+      </w:r>
+    </w:p>
+    <w:p>
+      <w:pPr>
+        <w:pStyle w:val="Lijstalinea"/>
+        <w:numPr>
+          <w:ilvl w:val="0"/>
+          <w:numId w:val="9"/>
+        </w:numPr>
+        <w:spacing w:after="0" w:line="259" w:lineRule="auto"/>
+      </w:pPr>
+      <w:r>
+        <w:t>Spring REST </w:t>
+      </w:r>
+      <w:proofErr w:type="spellStart"/>
+      <w:r>
+        <w:t>getting</w:t>
+      </w:r>
+      <w:proofErr w:type="spellEnd"/>
+      <w:r>
+        <w:t> </w:t>
+      </w:r>
+      <w:proofErr w:type="spellStart"/>
+      <w:r>
+        <w:t>started</w:t>
+      </w:r>
+      <w:proofErr w:type="spellEnd"/>
+    </w:p>
+    <w:p>
+      <w:pPr>
+        <w:pStyle w:val="Lijstalinea"/>
+        <w:numPr>
+          <w:ilvl w:val="0"/>
+          <w:numId w:val="9"/>
+        </w:numPr>
+        <w:spacing w:after="0" w:line="259" w:lineRule="auto"/>
+      </w:pPr>
+      <w:r>
+        <w:t>Spring MVC </w:t>
+      </w:r>
+      <w:proofErr w:type="spellStart"/>
+      <w:r>
+        <w:t>fundamentals</w:t>
+      </w:r>
+      <w:proofErr w:type="spellEnd"/>
+    </w:p>
+    <w:p>
+      <w:pPr>
+        <w:pStyle w:val="Lijstalinea"/>
+        <w:numPr>
+          <w:ilvl w:val="0"/>
+          <w:numId w:val="9"/>
+        </w:numPr>
+        <w:spacing w:after="0" w:line="259" w:lineRule="auto"/>
+      </w:pPr>
+      <w:r>
+        <w:t>Spring Framework Spring Fundamentals</w:t>
+      </w:r>
+    </w:p>
+    <w:p>
+      <w:pPr>
+        <w:pStyle w:val="Lijstalinea"/>
+        <w:numPr>
+          <w:ilvl w:val="0"/>
+          <w:numId w:val="9"/>
+        </w:numPr>
+        <w:spacing w:after="0" w:line="259" w:lineRule="auto"/>
+      </w:pPr>
+      <w:proofErr w:type="spellStart"/>
+      <w:r>
+        <w:t>JavaScript</w:t>
+      </w:r>
+      <w:proofErr w:type="spellEnd"/>
+      <w:r>
+        <w:t> </w:t>
+      </w:r>
+      <w:proofErr w:type="spellStart"/>
+      <w:r>
+        <w:t>Getting</w:t>
+      </w:r>
+      <w:proofErr w:type="spellEnd"/>
+      <w:r>
+        <w:t> </w:t>
+      </w:r>
+      <w:proofErr w:type="spellStart"/>
+      <w:r>
+        <w:t>Started</w:t>
+      </w:r>
+      <w:proofErr w:type="spellEnd"/>
+    </w:p>
+    <w:p>
+      <w:pPr>
+        <w:pStyle w:val="Lijstalinea"/>
+        <w:numPr>
+          <w:ilvl w:val="0"/>
+          <w:numId w:val="9"/>
+        </w:numPr>
+        <w:spacing w:after="0" w:line="259" w:lineRule="auto"/>
+      </w:pPr>
+      <w:proofErr w:type="spellStart"/>
+      <w:r>
+        <w:t>Working</w:t>
+      </w:r>
+      <w:proofErr w:type="spellEnd"/>
+      <w:r>
+        <w:t> </w:t>
+      </w:r>
+      <w:proofErr w:type="spellStart"/>
+      <w:r>
+        <w:t>with</w:t>
+      </w:r>
+      <w:proofErr w:type="spellEnd"/>
+      <w:r>
+        <w:t> </w:t>
+      </w:r>
+      <w:proofErr w:type="spellStart"/>
+      <w:r>
+        <w:t>Angular</w:t>
+      </w:r>
+      <w:proofErr w:type="spellEnd"/>
+      <w:r>
+        <w:t> </w:t>
+      </w:r>
+      <w:proofErr w:type="spellStart"/>
+      <w:r>
+        <w:t>Animations</w:t>
+      </w:r>
+      <w:proofErr w:type="spellEnd"/>
+    </w:p>
+    <w:p>
+      <w:pPr>
+        <w:pStyle w:val="Lijstalinea"/>
+        <w:numPr>
+          <w:ilvl w:val="0"/>
+          <w:numId w:val="9"/>
+        </w:numPr>
+        <w:spacing w:after="0" w:line="259" w:lineRule="auto"/>
+        <w:rPr>
+          <w:lang w:val="en-GB"/>
+        </w:rPr>
+      </w:pPr>
+      <w:r>
+        <w:rPr>
+          <w:lang w:val="en-GB"/>
+        </w:rPr>
+        <w:t>Code school adventures in web animations</w:t>
+      </w:r>
+    </w:p>
+    <w:p>
+      <w:pPr>
+        <w:pStyle w:val="Lijstalinea"/>
+        <w:numPr>
+          <w:ilvl w:val="0"/>
+          <w:numId w:val="9"/>
+        </w:numPr>
+        <w:spacing w:after="0" w:line="259" w:lineRule="auto"/>
+      </w:pPr>
+      <w:r>
+        <w:t>TCP IP Networking </w:t>
+      </w:r>
+      <w:proofErr w:type="spellStart"/>
+      <w:r>
+        <w:t>for</w:t>
+      </w:r>
+      <w:proofErr w:type="spellEnd"/>
+      <w:r>
+        <w:t> Developers</w:t>
+      </w:r>
+    </w:p>
+    <w:p>
+      <w:pPr>
+        <w:pStyle w:val="Lijstalinea"/>
+        <w:numPr>
+          <w:ilvl w:val="0"/>
+          <w:numId w:val="9"/>
+        </w:numPr>
+        <w:spacing w:after="0" w:line="259" w:lineRule="auto"/>
+      </w:pPr>
+      <w:proofErr w:type="spellStart"/>
+      <w:r>
+        <w:t>Angular</w:t>
+      </w:r>
+      <w:proofErr w:type="spellEnd"/>
+      <w:r>
+        <w:t> </w:t>
+      </w:r>
+      <w:proofErr w:type="spellStart"/>
+      <w:r>
+        <w:t>Getting</w:t>
+      </w:r>
+      <w:proofErr w:type="spellEnd"/>
+      <w:r>
+        <w:t> </w:t>
+      </w:r>
+      <w:proofErr w:type="spellStart"/>
+      <w:r>
+        <w:t>Started</w:t>
+      </w:r>
+      <w:proofErr w:type="spellEnd"/>
+    </w:p>
+    <w:p>
+      <w:pPr>
+        <w:pStyle w:val="Lijstalinea"/>
+        <w:numPr>
+          <w:ilvl w:val="0"/>
+          <w:numId w:val="9"/>
+        </w:numPr>
+        <w:spacing w:after="0" w:line="259" w:lineRule="auto"/>
+        <w:rPr>
+          <w:lang w:val="en-GB"/>
+        </w:rPr>
+      </w:pPr>
+      <w:r>
+        <w:rPr>
+          <w:lang w:val="en-GB"/>
+        </w:rPr>
+        <w:t>Design Patterns in Java The Big Picture</w:t>
+      </w:r>
+    </w:p>
+    <w:p>
+      <w:pPr>
+        <w:pStyle w:val="Lijstalinea"/>
+        <w:numPr>
+          <w:ilvl w:val="0"/>
+          <w:numId w:val="9"/>
+        </w:numPr>
+        <w:spacing w:after="0" w:line="259" w:lineRule="auto"/>
+      </w:pPr>
+      <w:proofErr w:type="spellStart"/>
+      <w:r>
+        <w:t>Maven</w:t>
+      </w:r>
+      <w:proofErr w:type="spellEnd"/>
+      <w:r>
+        <w:t> Fundamentals</w:t>
+      </w:r>
+    </w:p>
+    <w:p>
+      <w:pPr>
+        <w:pStyle w:val="Lijstalinea"/>
+        <w:numPr>
+          <w:ilvl w:val="0"/>
+          <w:numId w:val="9"/>
+        </w:numPr>
+        <w:spacing w:after="0" w:line="259" w:lineRule="auto"/>
+      </w:pPr>
+      <w:r>
+        <w:t>Using </w:t>
+      </w:r>
+      <w:proofErr w:type="spellStart"/>
+      <w:r>
         <w:t>Lambda</w:t>
       </w:r>
       <w:proofErr w:type="spellEnd"/>
       <w:r>
-        <w:t xml:space="preserve"> </w:t>
+        <w:t> </w:t>
       </w:r>
       <w:proofErr w:type="spellStart"/>
       <w:r>
@@ -1442,20 +1719,54 @@
       </w:r>
       <w:proofErr w:type="spellEnd"/>
       <w:r>
-        <w:t xml:space="preserve"> in Java Code </w:t>
-      </w:r>
-      <w:r>
-        <w:tab/>
-        <w:t>( 2021 – maart - 09)</w:t>
+        <w:t> in Java</w:t>
+      </w:r>
+    </w:p>
+    <w:p>
+      <w:pPr>
+        <w:pStyle w:val="Lijstalinea"/>
+        <w:numPr>
+          <w:ilvl w:val="0"/>
+          <w:numId w:val="9"/>
+        </w:numPr>
+        <w:spacing w:after="0" w:line="259" w:lineRule="auto"/>
+      </w:pPr>
+      <w:r>
+        <w:t>XSLT 2.0 </w:t>
+      </w:r>
+      <w:proofErr w:type="spellStart"/>
+      <w:r>
+        <w:t>and</w:t>
+      </w:r>
+      <w:proofErr w:type="spellEnd"/>
+      <w:r>
+        <w:t> 1.0 Foundations</w:t>
       </w:r>
     </w:p>
     <w:p>
       <w:pPr>
         <w:pStyle w:val="Kop1"/>
         <w:ind w:left="-5" w:right="4410"/>
-      </w:pPr>
-      <w:r>
-        <w:lastRenderedPageBreak/>
+        <w:sectPr>
+          <w:type w:val="continuous"/>
+          <w:pgSz w:w="11906" w:h="16838"/>
+          <w:pgMar w:top="1423" w:right="1414" w:bottom="706" w:left="1416" w:header="708" w:footer="708" w:gutter="0"/>
+          <w:cols w:num="2" w:space="6"/>
+        </w:sectPr>
+      </w:pPr>
+    </w:p>
+    <w:p>
+      <w:pPr>
+        <w:pStyle w:val="Kop1"/>
+        <w:ind w:left="-5" w:right="4410"/>
+      </w:pPr>
+    </w:p>
+    <w:p>
+      <w:pPr>
+        <w:pStyle w:val="Kop1"/>
+        <w:ind w:left="-5" w:right="4410"/>
+      </w:pPr>
+      <w:r>
         <w:t>Talenkennis</w:t>
       </w:r>
     </w:p>
@@ -1656,7 +1967,7 @@
           </w:tcPr>
           <w:p>
             <w:pPr>
-              <w:spacing w:line="360" w:lineRule="auto"/>
+              <w:spacing w:line="240" w:lineRule="auto"/>
               <w:ind w:left="0" w:firstLine="0"/>
             </w:pPr>
             <w:r>
@@ -1676,7 +1987,7 @@
           </w:tcPr>
           <w:p>
             <w:pPr>
-              <w:spacing w:line="360" w:lineRule="auto"/>
+              <w:spacing w:line="240" w:lineRule="auto"/>
               <w:ind w:left="0" w:firstLine="0"/>
             </w:pPr>
             <w:r>
@@ -1696,7 +2007,7 @@
           </w:tcPr>
           <w:p>
             <w:pPr>
-              <w:spacing w:line="360" w:lineRule="auto"/>
+              <w:spacing w:line="240" w:lineRule="auto"/>
               <w:ind w:left="0" w:firstLine="0"/>
             </w:pPr>
             <w:r>
@@ -1716,7 +2027,7 @@
           </w:tcPr>
           <w:p>
             <w:pPr>
-              <w:spacing w:line="360" w:lineRule="auto"/>
+              <w:spacing w:line="240" w:lineRule="auto"/>
               <w:ind w:left="0" w:firstLine="0"/>
             </w:pPr>
             <w:r>
@@ -1736,7 +2047,7 @@
           </w:tcPr>
           <w:p>
             <w:pPr>
-              <w:spacing w:line="360" w:lineRule="auto"/>
+              <w:spacing w:line="240" w:lineRule="auto"/>
               <w:ind w:left="0" w:firstLine="0"/>
             </w:pPr>
             <w:r>
@@ -1756,7 +2067,7 @@
           </w:tcPr>
           <w:p>
             <w:pPr>
-              <w:spacing w:line="360" w:lineRule="auto"/>
+              <w:spacing w:line="240" w:lineRule="auto"/>
               <w:ind w:left="0" w:firstLine="0"/>
             </w:pPr>
             <w:r>
@@ -1781,7 +2092,7 @@
           </w:tcPr>
           <w:p>
             <w:pPr>
-              <w:spacing w:line="360" w:lineRule="auto"/>
+              <w:spacing w:line="240" w:lineRule="auto"/>
               <w:ind w:left="0" w:firstLine="0"/>
             </w:pPr>
             <w:r>
@@ -1801,7 +2112,7 @@
           </w:tcPr>
           <w:p>
             <w:pPr>
-              <w:spacing w:line="360" w:lineRule="auto"/>
+              <w:spacing w:line="240" w:lineRule="auto"/>
               <w:ind w:left="0" w:firstLine="0"/>
             </w:pPr>
           </w:p>
@@ -1818,7 +2129,7 @@
           </w:tcPr>
           <w:p>
             <w:pPr>
-              <w:spacing w:line="360" w:lineRule="auto"/>
+              <w:spacing w:line="240" w:lineRule="auto"/>
               <w:ind w:left="0" w:firstLine="0"/>
             </w:pPr>
             <w:r>
@@ -1838,7 +2149,7 @@
           </w:tcPr>
           <w:p>
             <w:pPr>
-              <w:spacing w:line="360" w:lineRule="auto"/>
+              <w:spacing w:line="240" w:lineRule="auto"/>
               <w:ind w:left="0" w:firstLine="0"/>
             </w:pPr>
             <w:r>
@@ -1858,7 +2169,7 @@
           </w:tcPr>
           <w:p>
             <w:pPr>
-              <w:spacing w:line="360" w:lineRule="auto"/>
+              <w:spacing w:line="240" w:lineRule="auto"/>
               <w:ind w:left="0" w:firstLine="0"/>
             </w:pPr>
             <w:r>
@@ -1878,7 +2189,7 @@
           </w:tcPr>
           <w:p>
             <w:pPr>
-              <w:spacing w:line="360" w:lineRule="auto"/>
+              <w:spacing w:line="240" w:lineRule="auto"/>
               <w:ind w:left="0" w:firstLine="0"/>
             </w:pPr>
             <w:r>
@@ -1903,7 +2214,7 @@
           </w:tcPr>
           <w:p>
             <w:pPr>
-              <w:spacing w:line="360" w:lineRule="auto"/>
+              <w:spacing w:line="240" w:lineRule="auto"/>
               <w:ind w:left="0" w:firstLine="0"/>
             </w:pPr>
             <w:r>
@@ -1923,7 +2234,7 @@
           </w:tcPr>
           <w:p>
             <w:pPr>
-              <w:spacing w:line="360" w:lineRule="auto"/>
+              <w:spacing w:line="240" w:lineRule="auto"/>
               <w:ind w:left="0" w:firstLine="0"/>
             </w:pPr>
           </w:p>
@@ -1940,7 +2251,7 @@
           </w:tcPr>
           <w:p>
             <w:pPr>
-              <w:spacing w:line="360" w:lineRule="auto"/>
+              <w:spacing w:line="240" w:lineRule="auto"/>
               <w:ind w:left="0" w:firstLine="0"/>
             </w:pPr>
             <w:r>
@@ -1960,7 +2271,7 @@
           </w:tcPr>
           <w:p>
             <w:pPr>
-              <w:spacing w:line="360" w:lineRule="auto"/>
+              <w:spacing w:line="240" w:lineRule="auto"/>
               <w:ind w:left="0" w:firstLine="0"/>
             </w:pPr>
             <w:r>
@@ -1980,7 +2291,7 @@
           </w:tcPr>
           <w:p>
             <w:pPr>
-              <w:spacing w:line="360" w:lineRule="auto"/>
+              <w:spacing w:line="240" w:lineRule="auto"/>
               <w:ind w:left="0" w:firstLine="0"/>
             </w:pPr>
             <w:r>
@@ -2000,7 +2311,7 @@
           </w:tcPr>
           <w:p>
             <w:pPr>
-              <w:spacing w:line="360" w:lineRule="auto"/>
+              <w:spacing w:line="240" w:lineRule="auto"/>
               <w:ind w:left="0" w:firstLine="0"/>
             </w:pPr>
             <w:r>
@@ -2289,10 +2600,13 @@
           <w:numId w:val="3"/>
         </w:numPr>
         <w:ind w:hanging="283"/>
-      </w:pPr>
-      <w:r>
-        <w:t xml:space="preserve">ASP.Net </w:t>
-      </w:r>
+        <w:sectPr>
+          <w:type w:val="continuous"/>
+          <w:pgSz w:w="11906" w:h="16838"/>
+          <w:pgMar w:top="1423" w:right="1414" w:bottom="706" w:left="1416" w:header="708" w:footer="708" w:gutter="0"/>
+          <w:cols w:space="708"/>
+        </w:sectPr>
+      </w:pPr>
     </w:p>
     <w:p>
       <w:pPr>
@@ -2303,7 +2617,7 @@
         <w:ind w:hanging="283"/>
       </w:pPr>
       <w:r>
-        <w:t xml:space="preserve">VB.Net </w:t>
+        <w:t xml:space="preserve">ASP.Net </w:t>
       </w:r>
     </w:p>
     <w:p>
@@ -2315,7 +2629,7 @@
         <w:ind w:hanging="283"/>
       </w:pPr>
       <w:r>
-        <w:t xml:space="preserve">Java (Spring)  </w:t>
+        <w:t xml:space="preserve">VB.Net </w:t>
       </w:r>
     </w:p>
     <w:p>
@@ -2327,7 +2641,7 @@
         <w:ind w:hanging="283"/>
       </w:pPr>
       <w:r>
-        <w:t xml:space="preserve">C# </w:t>
+        <w:t xml:space="preserve">Java (Spring)  </w:t>
       </w:r>
     </w:p>
     <w:p>
@@ -2339,15 +2653,7 @@
         <w:ind w:hanging="283"/>
       </w:pPr>
       <w:r>
-        <w:t xml:space="preserve">HTML5 / CSS / </w:t>
-      </w:r>
-      <w:proofErr w:type="spellStart"/>
-      <w:r>
-        <w:t>JavaScript</w:t>
-      </w:r>
-      <w:proofErr w:type="spellEnd"/>
-      <w:r>
-        <w:t xml:space="preserve">  / PHP </w:t>
+        <w:t xml:space="preserve">C# </w:t>
       </w:r>
     </w:p>
     <w:p>
@@ -2358,21 +2664,16 @@
         </w:numPr>
         <w:ind w:hanging="283"/>
       </w:pPr>
+      <w:r>
+        <w:t xml:space="preserve">HTML5 / CSS / </w:t>
+      </w:r>
       <w:proofErr w:type="spellStart"/>
       <w:r>
-        <w:t>Angular</w:t>
+        <w:t>JavaScript</w:t>
       </w:r>
       <w:proofErr w:type="spellEnd"/>
       <w:r>
-        <w:t xml:space="preserve"> &amp; </w:t>
-      </w:r>
-      <w:proofErr w:type="spellStart"/>
-      <w:r>
-        <w:t>React</w:t>
-      </w:r>
-      <w:proofErr w:type="spellEnd"/>
-      <w:r>
-        <w:t xml:space="preserve">  </w:t>
+        <w:t xml:space="preserve">  / PHP </w:t>
       </w:r>
     </w:p>
     <w:p>
@@ -2383,9 +2684,46 @@
         </w:numPr>
         <w:ind w:hanging="283"/>
       </w:pPr>
+      <w:proofErr w:type="spellStart"/>
+      <w:r>
+        <w:t>Angular</w:t>
+      </w:r>
+      <w:proofErr w:type="spellEnd"/>
+      <w:r>
+        <w:t xml:space="preserve"> &amp; </w:t>
+      </w:r>
+      <w:proofErr w:type="spellStart"/>
+      <w:r>
+        <w:t>React</w:t>
+      </w:r>
+      <w:proofErr w:type="spellEnd"/>
+      <w:r>
+        <w:t xml:space="preserve">  </w:t>
+      </w:r>
+    </w:p>
+    <w:p>
+      <w:pPr>
+        <w:numPr>
+          <w:ilvl w:val="0"/>
+          <w:numId w:val="3"/>
+        </w:numPr>
+        <w:ind w:hanging="283"/>
+      </w:pPr>
       <w:r>
         <w:t xml:space="preserve">XML / XSLT </w:t>
       </w:r>
+    </w:p>
+    <w:p>
+      <w:pPr>
+        <w:spacing w:after="0" w:line="259" w:lineRule="auto"/>
+        <w:ind w:left="0" w:firstLine="0"/>
+        <w:sectPr>
+          <w:type w:val="continuous"/>
+          <w:pgSz w:w="11906" w:h="16838"/>
+          <w:pgMar w:top="1423" w:right="1414" w:bottom="706" w:left="1416" w:header="708" w:footer="708" w:gutter="0"/>
+          <w:cols w:num="2" w:space="708"/>
+        </w:sectPr>
+      </w:pPr>
     </w:p>
     <w:p>
       <w:pPr>
@@ -2417,7 +2755,7 @@
         <w:spacing w:after="0" w:line="259" w:lineRule="auto"/>
         <w:ind w:hanging="283"/>
         <w:sectPr>
-          <w:footerReference w:type="default" r:id="rId7"/>
+          <w:type w:val="continuous"/>
           <w:pgSz w:w="11906" w:h="16838"/>
           <w:pgMar w:top="1423" w:right="1414" w:bottom="706" w:left="1416" w:header="708" w:footer="708" w:gutter="0"/>
           <w:cols w:space="708"/>
@@ -2731,18 +3069,14 @@
         <w:spacing w:after="0" w:line="259" w:lineRule="auto"/>
         <w:ind w:hanging="283"/>
       </w:pPr>
-      <w:r>
-        <w:rPr>
-          <w:rFonts w:ascii="Calibri" w:eastAsia="Calibri" w:hAnsi="Calibri" w:cs="Calibri"/>
-          <w:color w:val="0000FF"/>
-          <w:sz w:val="22"/>
-          <w:u w:val="single" w:color="0000FF"/>
-        </w:rPr>
-        <w:t>https://philippevanvlierberghe.github.io</w:t>
-      </w:r>
-      <w:hyperlink r:id="rId8" w:anchor="/home">
+      <w:hyperlink r:id="rId9" w:history="1">
         <w:r>
-          <w:t xml:space="preserve"> </w:t>
+          <w:rPr>
+            <w:rStyle w:val="Hyperlink"/>
+            <w:rFonts w:ascii="Calibri" w:eastAsia="Calibri" w:hAnsi="Calibri" w:cs="Calibri"/>
+            <w:sz w:val="22"/>
+          </w:rPr>
+          <w:t>https://philippevanvlierberghe.github.io</w:t>
         </w:r>
       </w:hyperlink>
     </w:p>
@@ -2775,10 +3109,13 @@
           <w:numId w:val="5"/>
         </w:numPr>
         <w:ind w:hanging="283"/>
-      </w:pPr>
-      <w:r>
-        <w:t xml:space="preserve">Joggen &amp; wandelen </w:t>
-      </w:r>
+        <w:sectPr>
+          <w:type w:val="continuous"/>
+          <w:pgSz w:w="11906" w:h="16838"/>
+          <w:pgMar w:top="1423" w:right="1414" w:bottom="706" w:left="1416" w:header="708" w:footer="708" w:gutter="0"/>
+          <w:cols w:space="708"/>
+        </w:sectPr>
+      </w:pPr>
     </w:p>
     <w:p>
       <w:pPr>
@@ -2789,7 +3126,7 @@
         <w:ind w:hanging="283"/>
       </w:pPr>
       <w:r>
-        <w:t xml:space="preserve">Hondenliefhebber </w:t>
+        <w:t xml:space="preserve">Joggen &amp; wandelen </w:t>
       </w:r>
     </w:p>
     <w:p>
@@ -2801,7 +3138,7 @@
         <w:ind w:hanging="283"/>
       </w:pPr>
       <w:r>
-        <w:t xml:space="preserve">Muziek &amp; film </w:t>
+        <w:t xml:space="preserve">Hondenliefhebber </w:t>
       </w:r>
     </w:p>
     <w:p>
@@ -2813,6 +3150,18 @@
         <w:ind w:hanging="283"/>
       </w:pPr>
       <w:r>
+        <w:t xml:space="preserve">Muziek &amp; film </w:t>
+      </w:r>
+    </w:p>
+    <w:p>
+      <w:pPr>
+        <w:numPr>
+          <w:ilvl w:val="0"/>
+          <w:numId w:val="5"/>
+        </w:numPr>
+        <w:ind w:hanging="283"/>
+      </w:pPr>
+      <w:r>
         <w:t>Fitnes</w:t>
       </w:r>
       <w:r>
@@ -2823,7 +3172,7 @@
       <w:type w:val="continuous"/>
       <w:pgSz w:w="11906" w:h="16838"/>
       <w:pgMar w:top="1423" w:right="1414" w:bottom="706" w:left="1416" w:header="708" w:footer="708" w:gutter="0"/>
-      <w:cols w:space="708"/>
+      <w:cols w:num="2" w:space="708"/>
     </w:sectPr>
   </w:body>
 </w:document>
@@ -5211,6 +5560,41 @@
       <w:contextualSpacing/>
     </w:pPr>
   </w:style>
+  <w:style w:type="character" w:styleId="Hyperlink">
+    <w:name w:val="Hyperlink"/>
+    <w:basedOn w:val="Standaardalinea-lettertype"/>
+    <w:uiPriority w:val="99"/>
+    <w:unhideWhenUsed/>
+    <w:rsid w:val="00BC20B9"/>
+    <w:rPr>
+      <w:color w:val="0563C1" w:themeColor="hyperlink"/>
+      <w:u w:val="single"/>
+    </w:rPr>
+  </w:style>
+  <w:style w:type="character" w:styleId="Onopgelostemelding">
+    <w:name w:val="Unresolved Mention"/>
+    <w:basedOn w:val="Standaardalinea-lettertype"/>
+    <w:uiPriority w:val="99"/>
+    <w:semiHidden/>
+    <w:unhideWhenUsed/>
+    <w:rsid w:val="00BC20B9"/>
+    <w:rPr>
+      <w:color w:val="605E5C"/>
+      <w:shd w:val="clear" w:color="auto" w:fill="E1DFDD"/>
+    </w:rPr>
+  </w:style>
+  <w:style w:type="character" w:styleId="GevolgdeHyperlink">
+    <w:name w:val="FollowedHyperlink"/>
+    <w:basedOn w:val="Standaardalinea-lettertype"/>
+    <w:uiPriority w:val="99"/>
+    <w:semiHidden/>
+    <w:unhideWhenUsed/>
+    <w:rsid w:val="00BC20B9"/>
+    <w:rPr>
+      <w:color w:val="954F72" w:themeColor="followedHyperlink"/>
+      <w:u w:val="single"/>
+    </w:rPr>
+  </w:style>
 </w:styles>
 </file>
 
@@ -5507,4 +5891,16 @@
     </a:ext>
   </a:extLst>
 </a:theme>
+</file>
+
+<file path=customXml/item1.xml><?xml version="1.0" encoding="utf-8"?>
+<b:Sources xmlns:b="http://schemas.openxmlformats.org/officeDocument/2006/bibliography" xmlns="http://schemas.openxmlformats.org/officeDocument/2006/bibliography" SelectedStyle="\APASixthEditionOfficeOnline.xsl" StyleName="APA" Version="6"/>
+</file>
+
+<file path=customXml/itemProps1.xml><?xml version="1.0" encoding="utf-8"?>
+<ds:datastoreItem xmlns:ds="http://schemas.openxmlformats.org/officeDocument/2006/customXml" ds:itemID="{9ACB91CF-998E-4E2F-A3C8-6FDEB8CF416E}">
+  <ds:schemaRefs>
+    <ds:schemaRef ds:uri="http://schemas.openxmlformats.org/officeDocument/2006/bibliography"/>
+  </ds:schemaRefs>
+</ds:datastoreItem>
 </file>
</xml_diff>